<commit_message>
pati jaay to saru
</commit_message>
<xml_diff>
--- a/review paper/Draft 5 - Review Paper.docx
+++ b/review paper/Draft 5 - Review Paper.docx
@@ -2424,34 +2424,34 @@
           <w:sz w:val="20"/>
           <w:szCs w:val="20"/>
         </w:rPr>
-        <w:t>Artificial Neural Networks (ANN), commonly</w:t>
-      </w:r>
-      <w:r>
-        <w:rPr>
-          <w:rFonts w:ascii="Times New Roman" w:hAnsi="Times New Roman" w:cs="Times New Roman"/>
-          <w:color w:val="000000" w:themeColor="text1"/>
-          <w:sz w:val="20"/>
-          <w:szCs w:val="20"/>
-        </w:rPr>
-        <w:t xml:space="preserve"> famous as</w:t>
-      </w:r>
-      <w:r>
-        <w:rPr>
-          <w:rFonts w:ascii="Times New Roman" w:hAnsi="Times New Roman" w:cs="Times New Roman"/>
-          <w:color w:val="000000" w:themeColor="text1"/>
-          <w:sz w:val="20"/>
-          <w:szCs w:val="20"/>
-        </w:rPr>
-        <w:t xml:space="preserve"> Neural Networks (NN), are computer systems that are inspired by the biological neural networks that make up the brains of animals</w:t>
-      </w:r>
-      <w:r>
-        <w:rPr>
-          <w:rFonts w:ascii="Times New Roman" w:hAnsi="Times New Roman" w:cs="Times New Roman"/>
-          <w:color w:val="000000" w:themeColor="text1"/>
-          <w:sz w:val="20"/>
-          <w:szCs w:val="20"/>
-        </w:rPr>
-        <w:t xml:space="preserve">.  </w:t>
+        <w:t xml:space="preserve">Artificial Neural Networks (ANN), usually well-known as Neural Networks (NN), are </w:t>
+      </w:r>
+      <w:r>
+        <w:rPr>
+          <w:rFonts w:ascii="Times New Roman" w:hAnsi="Times New Roman" w:cs="Times New Roman"/>
+          <w:color w:val="000000" w:themeColor="text1"/>
+          <w:sz w:val="20"/>
+          <w:szCs w:val="20"/>
+        </w:rPr>
+        <w:t>computing</w:t>
+      </w:r>
+      <w:r>
+        <w:rPr>
+          <w:rFonts w:ascii="Times New Roman" w:hAnsi="Times New Roman" w:cs="Times New Roman"/>
+          <w:color w:val="000000" w:themeColor="text1"/>
+          <w:sz w:val="20"/>
+          <w:szCs w:val="20"/>
+        </w:rPr>
+        <w:t xml:space="preserve"> structures which might be stimulated through the organic neural networks that make up the brains of animals.</w:t>
+      </w:r>
+      <w:r>
+        <w:rPr>
+          <w:rFonts w:ascii="Times New Roman" w:hAnsi="Times New Roman" w:cs="Times New Roman"/>
+          <w:color w:val="000000" w:themeColor="text1"/>
+          <w:sz w:val="20"/>
+          <w:szCs w:val="20"/>
+        </w:rPr>
+        <w:t xml:space="preserve"> </w:t>
       </w:r>
       <w:r>
         <w:rPr>
@@ -2665,34 +2665,52 @@
           <w:sz w:val="20"/>
           <w:szCs w:val="20"/>
         </w:rPr>
-        <w:t>n input which is a number</w:t>
-      </w:r>
-      <w:r>
-        <w:rPr>
-          <w:rFonts w:ascii="Times New Roman" w:hAnsi="Times New Roman" w:cs="Times New Roman"/>
-          <w:color w:val="000000" w:themeColor="text1"/>
-          <w:sz w:val="20"/>
-          <w:szCs w:val="20"/>
-        </w:rPr>
-        <w:t xml:space="preserve">, and the output of each neuron is calculated by </w:t>
-      </w:r>
-      <w:r>
-        <w:rPr>
-          <w:rFonts w:ascii="Times New Roman" w:hAnsi="Times New Roman" w:cs="Times New Roman"/>
-          <w:color w:val="000000" w:themeColor="text1"/>
-          <w:sz w:val="20"/>
-          <w:szCs w:val="20"/>
-        </w:rPr>
-        <w:t>pre decided activation</w:t>
-      </w:r>
-      <w:r>
-        <w:rPr>
-          <w:rFonts w:ascii="Times New Roman" w:hAnsi="Times New Roman" w:cs="Times New Roman"/>
-          <w:color w:val="000000" w:themeColor="text1"/>
-          <w:sz w:val="20"/>
-          <w:szCs w:val="20"/>
-        </w:rPr>
-        <w:t xml:space="preserve"> function of the sum of its inputs. The connections are called edges. Neurons and edges generally have a weight that adapts as learning progresses. The</w:t>
+        <w:t xml:space="preserve"> numerical</w:t>
+      </w:r>
+      <w:r>
+        <w:rPr>
+          <w:rFonts w:ascii="Times New Roman" w:hAnsi="Times New Roman" w:cs="Times New Roman"/>
+          <w:color w:val="000000" w:themeColor="text1"/>
+          <w:sz w:val="20"/>
+          <w:szCs w:val="20"/>
+        </w:rPr>
+        <w:t xml:space="preserve"> input</w:t>
+      </w:r>
+      <w:r>
+        <w:rPr>
+          <w:rFonts w:ascii="Times New Roman" w:hAnsi="Times New Roman" w:cs="Times New Roman"/>
+          <w:color w:val="000000" w:themeColor="text1"/>
+          <w:sz w:val="20"/>
+          <w:szCs w:val="20"/>
+        </w:rPr>
+        <w:t xml:space="preserve">, </w:t>
+      </w:r>
+      <w:r>
+        <w:rPr>
+          <w:rFonts w:ascii="Times New Roman" w:hAnsi="Times New Roman" w:cs="Times New Roman"/>
+          <w:color w:val="000000" w:themeColor="text1"/>
+          <w:sz w:val="20"/>
+          <w:szCs w:val="20"/>
+        </w:rPr>
+        <w:t>and the output of every neuron is calculated through pre-determined activation characteristic of the sum of its inputs.</w:t>
+      </w:r>
+      <w:r>
+        <w:rPr>
+          <w:rFonts w:ascii="Times New Roman" w:hAnsi="Times New Roman" w:cs="Times New Roman"/>
+          <w:color w:val="000000" w:themeColor="text1"/>
+          <w:sz w:val="20"/>
+          <w:szCs w:val="20"/>
+        </w:rPr>
+        <w:t xml:space="preserve"> </w:t>
+      </w:r>
+      <w:r>
+        <w:rPr>
+          <w:rFonts w:ascii="Times New Roman" w:hAnsi="Times New Roman" w:cs="Times New Roman"/>
+          <w:color w:val="000000" w:themeColor="text1"/>
+          <w:sz w:val="20"/>
+          <w:szCs w:val="20"/>
+        </w:rPr>
+        <w:t>The connections are called edges. Neurons and edges generally have a weight that adapts as learning progresses. The</w:t>
       </w:r>
       <w:r>
         <w:rPr>
@@ -2755,7 +2773,88 @@
           <w:sz w:val="20"/>
           <w:szCs w:val="20"/>
         </w:rPr>
-        <w:t>strength</w:t>
+        <w:t xml:space="preserve">strength </w:t>
+      </w:r>
+      <w:r>
+        <w:rPr>
+          <w:rFonts w:ascii="Times New Roman" w:hAnsi="Times New Roman" w:cs="Times New Roman"/>
+          <w:color w:val="000000" w:themeColor="text1"/>
+          <w:sz w:val="20"/>
+          <w:szCs w:val="20"/>
+        </w:rPr>
+        <w:t>of</w:t>
+      </w:r>
+      <w:r>
+        <w:rPr>
+          <w:rFonts w:ascii="Times New Roman" w:hAnsi="Times New Roman" w:cs="Times New Roman"/>
+          <w:color w:val="000000" w:themeColor="text1"/>
+          <w:sz w:val="20"/>
+          <w:szCs w:val="20"/>
+        </w:rPr>
+        <w:t xml:space="preserve"> connection. Neurons can have a threshold so that a signal is only sent when the added signal exceeds that threshold. are added in layers. </w:t>
+      </w:r>
+      <w:r>
+        <w:rPr>
+          <w:rFonts w:ascii="Times New Roman" w:hAnsi="Times New Roman" w:cs="Times New Roman"/>
+          <w:color w:val="000000" w:themeColor="text1"/>
+          <w:sz w:val="20"/>
+          <w:szCs w:val="20"/>
+        </w:rPr>
+        <w:t>L</w:t>
+      </w:r>
+      <w:r>
+        <w:rPr>
+          <w:rFonts w:ascii="Times New Roman" w:hAnsi="Times New Roman" w:cs="Times New Roman"/>
+          <w:color w:val="000000" w:themeColor="text1"/>
+          <w:sz w:val="20"/>
+          <w:szCs w:val="20"/>
+        </w:rPr>
+        <w:t>ayers perform different transformations o</w:t>
+      </w:r>
+      <w:r>
+        <w:rPr>
+          <w:rFonts w:ascii="Times New Roman" w:hAnsi="Times New Roman" w:cs="Times New Roman"/>
+          <w:color w:val="000000" w:themeColor="text1"/>
+          <w:sz w:val="20"/>
+          <w:szCs w:val="20"/>
+        </w:rPr>
+        <w:t>n signal input</w:t>
+      </w:r>
+      <w:r>
+        <w:rPr>
+          <w:rFonts w:ascii="Times New Roman" w:hAnsi="Times New Roman" w:cs="Times New Roman"/>
+          <w:color w:val="000000" w:themeColor="text1"/>
+          <w:sz w:val="20"/>
+          <w:szCs w:val="20"/>
+        </w:rPr>
+        <w:t xml:space="preserve">. Signals travel from the </w:t>
+      </w:r>
+      <w:r>
+        <w:rPr>
+          <w:rFonts w:ascii="Times New Roman" w:hAnsi="Times New Roman" w:cs="Times New Roman"/>
+          <w:color w:val="000000" w:themeColor="text1"/>
+          <w:sz w:val="20"/>
+          <w:szCs w:val="20"/>
+        </w:rPr>
+        <w:t>initial</w:t>
+      </w:r>
+      <w:r>
+        <w:rPr>
+          <w:rFonts w:ascii="Times New Roman" w:hAnsi="Times New Roman" w:cs="Times New Roman"/>
+          <w:color w:val="000000" w:themeColor="text1"/>
+          <w:sz w:val="20"/>
+          <w:szCs w:val="20"/>
+        </w:rPr>
+        <w:t>/</w:t>
+      </w:r>
+      <w:r>
+        <w:rPr>
+          <w:rFonts w:ascii="Times New Roman" w:hAnsi="Times New Roman" w:cs="Times New Roman"/>
+          <w:color w:val="000000" w:themeColor="text1"/>
+          <w:sz w:val="20"/>
+          <w:szCs w:val="20"/>
+        </w:rPr>
+        <w:t>input layer</w:t>
       </w:r>
       <w:r>
         <w:rPr>
@@ -2773,70 +2872,61 @@
           <w:sz w:val="20"/>
           <w:szCs w:val="20"/>
         </w:rPr>
-        <w:t>of</w:t>
-      </w:r>
-      <w:r>
-        <w:rPr>
-          <w:rFonts w:ascii="Times New Roman" w:hAnsi="Times New Roman" w:cs="Times New Roman"/>
-          <w:color w:val="000000" w:themeColor="text1"/>
-          <w:sz w:val="20"/>
-          <w:szCs w:val="20"/>
-        </w:rPr>
-        <w:t xml:space="preserve"> connection. Neurons can have a threshold so that a signal is only sent when the added signal exceeds that threshold. are added in layers. </w:t>
-      </w:r>
-      <w:r>
-        <w:rPr>
-          <w:rFonts w:ascii="Times New Roman" w:hAnsi="Times New Roman" w:cs="Times New Roman"/>
-          <w:color w:val="000000" w:themeColor="text1"/>
-          <w:sz w:val="20"/>
-          <w:szCs w:val="20"/>
-        </w:rPr>
-        <w:t>L</w:t>
-      </w:r>
-      <w:r>
-        <w:rPr>
-          <w:rFonts w:ascii="Times New Roman" w:hAnsi="Times New Roman" w:cs="Times New Roman"/>
-          <w:color w:val="000000" w:themeColor="text1"/>
-          <w:sz w:val="20"/>
-          <w:szCs w:val="20"/>
-        </w:rPr>
-        <w:t>ayers perform different transformations o</w:t>
-      </w:r>
-      <w:r>
-        <w:rPr>
-          <w:rFonts w:ascii="Times New Roman" w:hAnsi="Times New Roman" w:cs="Times New Roman"/>
-          <w:color w:val="000000" w:themeColor="text1"/>
-          <w:sz w:val="20"/>
-          <w:szCs w:val="20"/>
-        </w:rPr>
-        <w:t>n signal input</w:t>
-      </w:r>
-      <w:r>
-        <w:rPr>
-          <w:rFonts w:ascii="Times New Roman" w:hAnsi="Times New Roman" w:cs="Times New Roman"/>
-          <w:color w:val="000000" w:themeColor="text1"/>
-          <w:sz w:val="20"/>
-          <w:szCs w:val="20"/>
-        </w:rPr>
-        <w:t xml:space="preserve">. Signals travel from the </w:t>
-      </w:r>
-      <w:r>
-        <w:rPr>
-          <w:rFonts w:ascii="Times New Roman" w:hAnsi="Times New Roman" w:cs="Times New Roman"/>
-          <w:color w:val="000000" w:themeColor="text1"/>
-          <w:sz w:val="20"/>
-          <w:szCs w:val="20"/>
-        </w:rPr>
-        <w:t>initial</w:t>
-      </w:r>
-      <w:r>
-        <w:rPr>
-          <w:rFonts w:ascii="Times New Roman" w:hAnsi="Times New Roman" w:cs="Times New Roman"/>
-          <w:color w:val="000000" w:themeColor="text1"/>
-          <w:sz w:val="20"/>
-          <w:szCs w:val="20"/>
-        </w:rPr>
-        <w:t xml:space="preserve"> layer (the input layer) to the output layer after traversing the layers several times.</w:t>
+        <w:t>to the output</w:t>
+      </w:r>
+      <w:r>
+        <w:rPr>
+          <w:rFonts w:ascii="Times New Roman" w:hAnsi="Times New Roman" w:cs="Times New Roman"/>
+          <w:color w:val="000000" w:themeColor="text1"/>
+          <w:sz w:val="20"/>
+          <w:szCs w:val="20"/>
+        </w:rPr>
+        <w:t>/final</w:t>
+      </w:r>
+      <w:r>
+        <w:rPr>
+          <w:rFonts w:ascii="Times New Roman" w:hAnsi="Times New Roman" w:cs="Times New Roman"/>
+          <w:color w:val="000000" w:themeColor="text1"/>
+          <w:sz w:val="20"/>
+          <w:szCs w:val="20"/>
+        </w:rPr>
+        <w:t xml:space="preserve"> layer after traversing the</w:t>
+      </w:r>
+      <w:r>
+        <w:rPr>
+          <w:rFonts w:ascii="Times New Roman" w:hAnsi="Times New Roman" w:cs="Times New Roman"/>
+          <w:color w:val="000000" w:themeColor="text1"/>
+          <w:sz w:val="20"/>
+          <w:szCs w:val="20"/>
+        </w:rPr>
+        <w:t xml:space="preserve"> network</w:t>
+      </w:r>
+      <w:r>
+        <w:rPr>
+          <w:rFonts w:ascii="Times New Roman" w:hAnsi="Times New Roman" w:cs="Times New Roman"/>
+          <w:color w:val="000000" w:themeColor="text1"/>
+          <w:sz w:val="20"/>
+          <w:szCs w:val="20"/>
+        </w:rPr>
+        <w:t xml:space="preserve"> </w:t>
+      </w:r>
+      <w:r>
+        <w:rPr>
+          <w:rFonts w:ascii="Times New Roman" w:hAnsi="Times New Roman" w:cs="Times New Roman"/>
+          <w:color w:val="000000" w:themeColor="text1"/>
+          <w:sz w:val="20"/>
+          <w:szCs w:val="20"/>
+        </w:rPr>
+        <w:t>numerous</w:t>
+      </w:r>
+      <w:r>
+        <w:rPr>
+          <w:rFonts w:ascii="Times New Roman" w:hAnsi="Times New Roman" w:cs="Times New Roman"/>
+          <w:color w:val="000000" w:themeColor="text1"/>
+          <w:sz w:val="20"/>
+          <w:szCs w:val="20"/>
+        </w:rPr>
+        <w:t xml:space="preserve"> times.</w:t>
       </w:r>
     </w:p>
     <w:p>
@@ -2898,7 +2988,6 @@
         </w:rPr>
         <w:t xml:space="preserve"> used today to estimate stock </w:t>
       </w:r>
-      <w:proofErr w:type="spellStart"/>
       <w:r>
         <w:rPr>
           <w:rFonts w:ascii="Times New Roman" w:hAnsi="Times New Roman" w:cs="Times New Roman"/>
@@ -2915,9 +3004,8 @@
           <w:sz w:val="20"/>
           <w:szCs w:val="20"/>
         </w:rPr>
-        <w:t>fluctuations</w:t>
-      </w:r>
-      <w:proofErr w:type="spellEnd"/>
+        <w:t xml:space="preserve"> fluctuations</w:t>
+      </w:r>
       <w:r>
         <w:rPr>
           <w:rFonts w:ascii="Times New Roman" w:hAnsi="Times New Roman" w:cs="Times New Roman"/>
@@ -2962,6 +3050,15 @@
           <w:szCs w:val="20"/>
         </w:rPr>
         <w:t xml:space="preserve"> an accuracy of 99.9% using Levenberg-Marquardt, scaled conjugate gradient and Bayesian regularization. </w:t>
+      </w:r>
+      <w:r>
+        <w:rPr>
+          <w:rFonts w:ascii="Times New Roman" w:hAnsi="Times New Roman" w:cs="Times New Roman"/>
+          <w:color w:val="000000" w:themeColor="text1"/>
+          <w:sz w:val="20"/>
+          <w:szCs w:val="20"/>
+        </w:rPr>
+        <w:t>[4]</w:t>
       </w:r>
     </w:p>
     <w:p>
@@ -3030,7 +3127,43 @@
           <w:sz w:val="20"/>
           <w:szCs w:val="20"/>
         </w:rPr>
-        <w:t xml:space="preserve"> wide standard and effective prediction models. ARIMA assumes linear information generation’s function, whereas ANN is best suited for nonlinearly generated time series. But, it's virtually not possible to determine the precise nature of a series and a real-world time series most frequently contains each linear still as skew correlation structures. </w:t>
+        <w:t xml:space="preserve"> wide standard and effective prediction models. ARIMA assumes linear information generation’s function, whereas ANN is best suited for nonlinearly generated time series</w:t>
+      </w:r>
+      <w:r>
+        <w:rPr>
+          <w:rFonts w:ascii="Times New Roman" w:hAnsi="Times New Roman" w:cs="Times New Roman"/>
+          <w:color w:val="000000" w:themeColor="text1"/>
+          <w:sz w:val="20"/>
+          <w:szCs w:val="20"/>
+        </w:rPr>
+        <w:t>; b</w:t>
+      </w:r>
+      <w:r>
+        <w:rPr>
+          <w:rFonts w:ascii="Times New Roman" w:hAnsi="Times New Roman" w:cs="Times New Roman"/>
+          <w:color w:val="000000" w:themeColor="text1"/>
+          <w:sz w:val="20"/>
+          <w:szCs w:val="20"/>
+        </w:rPr>
+        <w:t>ut it</w:t>
+      </w:r>
+      <w:r>
+        <w:rPr>
+          <w:rFonts w:ascii="Times New Roman" w:hAnsi="Times New Roman" w:cs="Times New Roman"/>
+          <w:color w:val="000000" w:themeColor="text1"/>
+          <w:sz w:val="20"/>
+          <w:szCs w:val="20"/>
+        </w:rPr>
+        <w:t xml:space="preserve"> is</w:t>
+      </w:r>
+      <w:r>
+        <w:rPr>
+          <w:rFonts w:ascii="Times New Roman" w:hAnsi="Times New Roman" w:cs="Times New Roman"/>
+          <w:color w:val="000000" w:themeColor="text1"/>
+          <w:sz w:val="20"/>
+          <w:szCs w:val="20"/>
+        </w:rPr>
+        <w:t xml:space="preserve"> virtually not possible to determine the precise nature of a series and a real-world time series most frequently contains each linear still as skew correlation structures. </w:t>
       </w:r>
       <w:r>
         <w:rPr>
@@ -5192,31 +5325,6 @@
     </w:p>
     <w:p>
       <w:pPr>
-        <w:spacing w:after="0" w:afterAutospacing="0"/>
-        <w:jc w:val="both"/>
-        <w:rPr>
-          <w:rFonts w:ascii="Times New Roman" w:hAnsi="Times New Roman" w:cs="Times New Roman"/>
-          <w:color w:val="000000" w:themeColor="text1"/>
-          <w:sz w:val="20"/>
-          <w:szCs w:val="20"/>
-        </w:rPr>
-      </w:pPr>
-    </w:p>
-    <w:p>
-      <w:pPr>
-        <w:spacing w:after="0" w:afterAutospacing="0"/>
-        <w:jc w:val="both"/>
-        <w:rPr>
-          <w:rFonts w:ascii="Times New Roman" w:hAnsi="Times New Roman" w:cs="Times New Roman"/>
-          <w:color w:val="000000" w:themeColor="text1"/>
-          <w:sz w:val="20"/>
-          <w:szCs w:val="20"/>
-        </w:rPr>
-      </w:pPr>
-    </w:p>
-    <w:p>
-      <w:pPr>
-        <w:spacing w:after="0" w:afterAutospacing="0"/>
         <w:jc w:val="both"/>
         <w:rPr>
           <w:rFonts w:ascii="Times New Roman" w:hAnsi="Times New Roman" w:cs="Times New Roman"/>
@@ -5244,16 +5352,16 @@
         <mc:AlternateContent>
           <mc:Choice Requires="wpg">
             <w:drawing>
-              <wp:anchor distT="0" distB="0" distL="114300" distR="114300" simplePos="0" relativeHeight="251723776" behindDoc="0" locked="0" layoutInCell="1" allowOverlap="1" wp14:anchorId="1A78A74E" wp14:editId="6E700F1B">
+              <wp:anchor distT="0" distB="0" distL="114300" distR="114300" simplePos="0" relativeHeight="251723776" behindDoc="0" locked="0" layoutInCell="1" allowOverlap="1" wp14:anchorId="1A78A74E" wp14:editId="640B1836">
                 <wp:simplePos x="0" y="0"/>
                 <wp:positionH relativeFrom="column">
-                  <wp:posOffset>87770</wp:posOffset>
+                  <wp:posOffset>87229</wp:posOffset>
                 </wp:positionH>
                 <wp:positionV relativeFrom="paragraph">
-                  <wp:posOffset>250725</wp:posOffset>
+                  <wp:posOffset>97489</wp:posOffset>
                 </wp:positionV>
-                <wp:extent cx="3050275" cy="1719618"/>
-                <wp:effectExtent l="0" t="0" r="17145" b="13970"/>
+                <wp:extent cx="3050275" cy="1869975"/>
+                <wp:effectExtent l="0" t="0" r="17145" b="16510"/>
                 <wp:wrapNone/>
                 <wp:docPr id="9" name="Group 45"/>
                 <wp:cNvGraphicFramePr/>
@@ -5264,7 +5372,7 @@
                       <wpg:grpSpPr>
                         <a:xfrm>
                           <a:off x="0" y="0"/>
-                          <a:ext cx="3050275" cy="1719618"/>
+                          <a:ext cx="3050275" cy="1869975"/>
                           <a:chOff x="0" y="0"/>
                           <a:chExt cx="4566436" cy="3290505"/>
                         </a:xfrm>
@@ -5812,7 +5920,7 @@
           </mc:Choice>
           <mc:Fallback>
             <w:pict>
-              <v:group w14:anchorId="1A78A74E" id="Group 45" o:spid="_x0000_s1053" style="position:absolute;left:0;text-align:left;margin-left:6.9pt;margin-top:19.75pt;width:240.2pt;height:135.4pt;z-index:251723776;mso-width-relative:margin;mso-height-relative:margin" coordsize="45664,32905" o:gfxdata="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">
+              <v:group w14:anchorId="1A78A74E" id="Group 45" o:spid="_x0000_s1053" style="position:absolute;left:0;text-align:left;margin-left:6.85pt;margin-top:7.7pt;width:240.2pt;height:147.25pt;z-index:251723776;mso-width-relative:margin;mso-height-relative:margin" coordsize="45664,32905" o:gfxdata="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">
                 <v:roundrect id="Rectangle: Rounded Corners 29" o:spid="_x0000_s1054" style="position:absolute;width:12503;height:7675;visibility:visible;mso-wrap-style:square;v-text-anchor:middle" arcsize="10923f" o:gfxdata="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" fillcolor="white [3201]" strokecolor="black [3200]" strokeweight="1pt">
                   <v:stroke joinstyle="miter"/>
                   <v:textbox>
@@ -6637,7 +6745,16 @@
           <w:sz w:val="20"/>
           <w:szCs w:val="20"/>
         </w:rPr>
-        <w:t xml:space="preserve">An ARIMA model could be a category of statistical models for associate analyzing and prognostication statistic data. It expressly caters to a collection of ordinary structures in time </w:t>
+        <w:t>An ARIMA model could be a category of statistical models for associate analyzing and prognostication statistic data. It expressly caters to a collection of ordinary structures in time series data, and as such provides a straightforward however,</w:t>
+      </w:r>
+      <w:r>
+        <w:rPr>
+          <w:rFonts w:ascii="Times New Roman" w:hAnsi="Times New Roman" w:cs="Times New Roman"/>
+          <w:color w:val="000000" w:themeColor="text1"/>
+          <w:sz w:val="20"/>
+          <w:szCs w:val="20"/>
+        </w:rPr>
+        <w:t xml:space="preserve"> </w:t>
       </w:r>
       <w:r>
         <w:rPr>
@@ -6647,24 +6764,6 @@
           <w:szCs w:val="20"/>
         </w:rPr>
         <w:lastRenderedPageBreak/>
-        <w:t>series data, and as such provides a straightforward however,</w:t>
-      </w:r>
-      <w:r>
-        <w:rPr>
-          <w:rFonts w:ascii="Times New Roman" w:hAnsi="Times New Roman" w:cs="Times New Roman"/>
-          <w:color w:val="000000" w:themeColor="text1"/>
-          <w:sz w:val="20"/>
-          <w:szCs w:val="20"/>
-        </w:rPr>
-        <w:t xml:space="preserve"> </w:t>
-      </w:r>
-      <w:r>
-        <w:rPr>
-          <w:rFonts w:ascii="Times New Roman" w:hAnsi="Times New Roman" w:cs="Times New Roman"/>
-          <w:color w:val="000000" w:themeColor="text1"/>
-          <w:sz w:val="20"/>
-          <w:szCs w:val="20"/>
-        </w:rPr>
         <w:t>powerful methodology for creating skillful time series forecasts.</w:t>
       </w:r>
     </w:p>
@@ -8022,7 +8121,27 @@
           <w:sz w:val="20"/>
           <w:szCs w:val="20"/>
         </w:rPr>
-        <w:t xml:space="preserve">The Seasonal Autoregressive Integrated Moving Average (SARIMA) version of ARIMA is used for seasonal time collection forecasting. ARIMA and its distinctive versions are primarily based totally at the famous Box-Jenkins precept and so those also are extensively referred to as the Box-Jenkins models. </w:t>
+        <w:t xml:space="preserve">The Seasonal Autoregressive Integrated Moving Average (SARIMA) version of ARIMA is used for seasonal time collection forecasting. ARIMA and its distinctive versions are primarily based totally at the famous </w:t>
+      </w:r>
+      <w:proofErr w:type="gramStart"/>
+      <w:r>
+        <w:rPr>
+          <w:rFonts w:ascii="Times New Roman" w:hAnsi="Times New Roman" w:cs="Times New Roman"/>
+          <w:color w:val="000000" w:themeColor="text1"/>
+          <w:sz w:val="20"/>
+          <w:szCs w:val="20"/>
+        </w:rPr>
+        <w:t>Box</w:t>
+      </w:r>
+      <w:proofErr w:type="gramEnd"/>
+      <w:r>
+        <w:rPr>
+          <w:rFonts w:ascii="Times New Roman" w:hAnsi="Times New Roman" w:cs="Times New Roman"/>
+          <w:color w:val="000000" w:themeColor="text1"/>
+          <w:sz w:val="20"/>
+          <w:szCs w:val="20"/>
+        </w:rPr>
+        <w:t xml:space="preserve">-Jenkins precept and so those also are extensively referred to as the Box-Jenkins models. </w:t>
       </w:r>
       <w:r>
         <w:rPr>
@@ -8438,6 +8557,7 @@
         </w:rPr>
         <w:t>Based on the Box–</w:t>
       </w:r>
+      <w:proofErr w:type="gramStart"/>
       <w:r>
         <w:rPr>
           <w:b w:val="0"/>
@@ -8448,6 +8568,7 @@
         </w:rPr>
         <w:t>Jenkins</w:t>
       </w:r>
+      <w:proofErr w:type="gramEnd"/>
       <w:r>
         <w:rPr>
           <w:b w:val="0"/>
@@ -8853,7 +8974,6 @@
               <w:sz w:val="24"/>
               <w:szCs w:val="24"/>
             </w:rPr>
-            <w:lastRenderedPageBreak/>
             <m:t>BIC=AIC+(</m:t>
           </m:r>
           <m:d>
@@ -8968,6 +9088,7 @@
           <w:sz w:val="20"/>
           <w:szCs w:val="20"/>
         </w:rPr>
+        <w:lastRenderedPageBreak/>
         <w:t xml:space="preserve">where AIC is </w:t>
       </w:r>
       <w:hyperlink r:id="rId18" w:tooltip="Akaike information criterion" w:history="1">
@@ -9346,7 +9467,16 @@
           <w:sz w:val="20"/>
           <w:szCs w:val="20"/>
         </w:rPr>
-        <w:t>where primary predictions are filtered out by RMSE values to gain short term forecast and then find the optimal value for AIC, SBC, variance of error and maximum likelihood to make a long-term prediction. This will return a set of predictions that is acceptable throughout a wide range of long and short values of time.</w:t>
+        <w:t xml:space="preserve">where primary predictions are filtered out by RMSE values </w:t>
+      </w:r>
+      <w:r>
+        <w:rPr>
+          <w:rFonts w:ascii="Times New Roman" w:hAnsi="Times New Roman" w:cs="Times New Roman"/>
+          <w:color w:val="000000" w:themeColor="text1"/>
+          <w:sz w:val="20"/>
+          <w:szCs w:val="20"/>
+        </w:rPr>
+        <w:t>to gain short term forecast and then find the optimal value for AIC, SBC, variance of error and maximum likelihood to make a long-term prediction. This will return a set of predictions that is acceptable throughout a wide range of long and short values of time.</w:t>
       </w:r>
     </w:p>
     <w:p>
@@ -9974,95 +10104,104 @@
           <w:sz w:val="20"/>
           <w:szCs w:val="20"/>
         </w:rPr>
+        <w:t>[</w:t>
+      </w:r>
+      <w:r>
+        <w:rPr>
+          <w:rFonts w:ascii="Times New Roman" w:hAnsi="Times New Roman" w:cs="Times New Roman"/>
+          <w:color w:val="000000" w:themeColor="text1"/>
+          <w:sz w:val="20"/>
+          <w:szCs w:val="20"/>
+        </w:rPr>
+        <w:t>8</w:t>
+      </w:r>
+      <w:r>
+        <w:rPr>
+          <w:rFonts w:ascii="Times New Roman" w:hAnsi="Times New Roman" w:cs="Times New Roman"/>
+          <w:color w:val="000000" w:themeColor="text1"/>
+          <w:sz w:val="20"/>
+          <w:szCs w:val="20"/>
+        </w:rPr>
+        <w:t xml:space="preserve">] </w:t>
+      </w:r>
+      <w:r>
+        <w:rPr>
+          <w:rFonts w:ascii="Times New Roman" w:hAnsi="Times New Roman" w:cs="Times New Roman"/>
+          <w:color w:val="000000" w:themeColor="text1"/>
+          <w:sz w:val="20"/>
+          <w:szCs w:val="20"/>
+        </w:rPr>
+        <w:t xml:space="preserve">Fattah, Jamal &amp; </w:t>
+      </w:r>
+      <w:proofErr w:type="spellStart"/>
+      <w:r>
+        <w:rPr>
+          <w:rFonts w:ascii="Times New Roman" w:hAnsi="Times New Roman" w:cs="Times New Roman"/>
+          <w:color w:val="000000" w:themeColor="text1"/>
+          <w:sz w:val="20"/>
+          <w:szCs w:val="20"/>
+        </w:rPr>
+        <w:t>Ezzine</w:t>
+      </w:r>
+      <w:proofErr w:type="spellEnd"/>
+      <w:r>
+        <w:rPr>
+          <w:rFonts w:ascii="Times New Roman" w:hAnsi="Times New Roman" w:cs="Times New Roman"/>
+          <w:color w:val="000000" w:themeColor="text1"/>
+          <w:sz w:val="20"/>
+          <w:szCs w:val="20"/>
+        </w:rPr>
+        <w:t xml:space="preserve">, Latifa &amp; Aman, Zineb &amp; </w:t>
+      </w:r>
+      <w:proofErr w:type="spellStart"/>
+      <w:r>
+        <w:rPr>
+          <w:rFonts w:ascii="Times New Roman" w:hAnsi="Times New Roman" w:cs="Times New Roman"/>
+          <w:color w:val="000000" w:themeColor="text1"/>
+          <w:sz w:val="20"/>
+          <w:szCs w:val="20"/>
+        </w:rPr>
+        <w:t>Moussami</w:t>
+      </w:r>
+      <w:proofErr w:type="spellEnd"/>
+      <w:r>
+        <w:rPr>
+          <w:rFonts w:ascii="Times New Roman" w:hAnsi="Times New Roman" w:cs="Times New Roman"/>
+          <w:color w:val="000000" w:themeColor="text1"/>
+          <w:sz w:val="20"/>
+          <w:szCs w:val="20"/>
+        </w:rPr>
+        <w:t xml:space="preserve">, Haj &amp; </w:t>
+      </w:r>
+      <w:proofErr w:type="spellStart"/>
+      <w:r>
+        <w:rPr>
+          <w:rFonts w:ascii="Times New Roman" w:hAnsi="Times New Roman" w:cs="Times New Roman"/>
+          <w:color w:val="000000" w:themeColor="text1"/>
+          <w:sz w:val="20"/>
+          <w:szCs w:val="20"/>
+        </w:rPr>
+        <w:t>Lachhab</w:t>
+      </w:r>
+      <w:proofErr w:type="spellEnd"/>
+      <w:r>
+        <w:rPr>
+          <w:rFonts w:ascii="Times New Roman" w:hAnsi="Times New Roman" w:cs="Times New Roman"/>
+          <w:color w:val="000000" w:themeColor="text1"/>
+          <w:sz w:val="20"/>
+          <w:szCs w:val="20"/>
+        </w:rPr>
+        <w:t xml:space="preserve">, Abdeslam. (2018). Forecasting of </w:t>
+      </w:r>
+      <w:r>
+        <w:rPr>
+          <w:rFonts w:ascii="Times New Roman" w:hAnsi="Times New Roman" w:cs="Times New Roman"/>
+          <w:color w:val="000000" w:themeColor="text1"/>
+          <w:sz w:val="20"/>
+          <w:szCs w:val="20"/>
+        </w:rPr>
         <w:lastRenderedPageBreak/>
-        <w:t>[</w:t>
-      </w:r>
-      <w:r>
-        <w:rPr>
-          <w:rFonts w:ascii="Times New Roman" w:hAnsi="Times New Roman" w:cs="Times New Roman"/>
-          <w:color w:val="000000" w:themeColor="text1"/>
-          <w:sz w:val="20"/>
-          <w:szCs w:val="20"/>
-        </w:rPr>
-        <w:t>8</w:t>
-      </w:r>
-      <w:r>
-        <w:rPr>
-          <w:rFonts w:ascii="Times New Roman" w:hAnsi="Times New Roman" w:cs="Times New Roman"/>
-          <w:color w:val="000000" w:themeColor="text1"/>
-          <w:sz w:val="20"/>
-          <w:szCs w:val="20"/>
-        </w:rPr>
-        <w:t xml:space="preserve">] </w:t>
-      </w:r>
-      <w:r>
-        <w:rPr>
-          <w:rFonts w:ascii="Times New Roman" w:hAnsi="Times New Roman" w:cs="Times New Roman"/>
-          <w:color w:val="000000" w:themeColor="text1"/>
-          <w:sz w:val="20"/>
-          <w:szCs w:val="20"/>
-        </w:rPr>
-        <w:t xml:space="preserve">Fattah, Jamal &amp; </w:t>
-      </w:r>
-      <w:proofErr w:type="spellStart"/>
-      <w:r>
-        <w:rPr>
-          <w:rFonts w:ascii="Times New Roman" w:hAnsi="Times New Roman" w:cs="Times New Roman"/>
-          <w:color w:val="000000" w:themeColor="text1"/>
-          <w:sz w:val="20"/>
-          <w:szCs w:val="20"/>
-        </w:rPr>
-        <w:t>Ezzine</w:t>
-      </w:r>
-      <w:proofErr w:type="spellEnd"/>
-      <w:r>
-        <w:rPr>
-          <w:rFonts w:ascii="Times New Roman" w:hAnsi="Times New Roman" w:cs="Times New Roman"/>
-          <w:color w:val="000000" w:themeColor="text1"/>
-          <w:sz w:val="20"/>
-          <w:szCs w:val="20"/>
-        </w:rPr>
-        <w:t xml:space="preserve">, Latifa &amp; Aman, Zineb &amp; </w:t>
-      </w:r>
-      <w:proofErr w:type="spellStart"/>
-      <w:r>
-        <w:rPr>
-          <w:rFonts w:ascii="Times New Roman" w:hAnsi="Times New Roman" w:cs="Times New Roman"/>
-          <w:color w:val="000000" w:themeColor="text1"/>
-          <w:sz w:val="20"/>
-          <w:szCs w:val="20"/>
-        </w:rPr>
-        <w:t>Moussami</w:t>
-      </w:r>
-      <w:proofErr w:type="spellEnd"/>
-      <w:r>
-        <w:rPr>
-          <w:rFonts w:ascii="Times New Roman" w:hAnsi="Times New Roman" w:cs="Times New Roman"/>
-          <w:color w:val="000000" w:themeColor="text1"/>
-          <w:sz w:val="20"/>
-          <w:szCs w:val="20"/>
-        </w:rPr>
-        <w:t xml:space="preserve">, Haj &amp; </w:t>
-      </w:r>
-      <w:proofErr w:type="spellStart"/>
-      <w:r>
-        <w:rPr>
-          <w:rFonts w:ascii="Times New Roman" w:hAnsi="Times New Roman" w:cs="Times New Roman"/>
-          <w:color w:val="000000" w:themeColor="text1"/>
-          <w:sz w:val="20"/>
-          <w:szCs w:val="20"/>
-        </w:rPr>
-        <w:t>Lachhab</w:t>
-      </w:r>
-      <w:proofErr w:type="spellEnd"/>
-      <w:r>
-        <w:rPr>
-          <w:rFonts w:ascii="Times New Roman" w:hAnsi="Times New Roman" w:cs="Times New Roman"/>
-          <w:color w:val="000000" w:themeColor="text1"/>
-          <w:sz w:val="20"/>
-          <w:szCs w:val="20"/>
-        </w:rPr>
-        <w:t>, Abdeslam. (2018). Forecasting of demand using ARIMA model. International Journal of Engineering Business Management. 10. 184797901880867. 10.1177/1847979018808673.</w:t>
+        <w:t>demand using ARIMA model. International Journal of Engineering Business Management. 10. 184797901880867. 10.1177/1847979018808673.</w:t>
       </w:r>
       <w:r>
         <w:rPr>
@@ -10158,8 +10297,10 @@
           <w:rPr>
             <w:rStyle w:val="Hyperlink"/>
             <w:rFonts w:ascii="Times New Roman" w:hAnsi="Times New Roman" w:cs="Times New Roman"/>
+            <w:color w:val="000000" w:themeColor="text1"/>
             <w:sz w:val="20"/>
             <w:szCs w:val="20"/>
+            <w:u w:val="none"/>
           </w:rPr>
           <w:t>https://doi.org/10.1007/s42979-020-00180-5</w:t>
         </w:r>
@@ -10242,16 +10383,7 @@
           <w:sz w:val="20"/>
           <w:szCs w:val="20"/>
         </w:rPr>
-        <w:t xml:space="preserve">, S. (2021). Forecasting of Energy Production for Photovoltaic Systems </w:t>
-      </w:r>
-      <w:r>
-        <w:rPr>
-          <w:rFonts w:ascii="Times New Roman" w:hAnsi="Times New Roman" w:cs="Times New Roman"/>
-          <w:color w:val="000000" w:themeColor="text1"/>
-          <w:sz w:val="20"/>
-          <w:szCs w:val="20"/>
-        </w:rPr>
-        <w:t>Based on ARIMA and ANN Advanced Models. International Journal of Photoenergy.</w:t>
+        <w:t>, S. (2021). Forecasting of Energy Production for Photovoltaic Systems Based on ARIMA and ANN Advanced Models. International Journal of Photoenergy.</w:t>
       </w:r>
     </w:p>
     <w:p>
@@ -10518,14 +10650,23 @@
           <w:sz w:val="20"/>
           <w:szCs w:val="20"/>
         </w:rPr>
-        <w:t xml:space="preserve">Conference (ENERGYCON), pp. 1–6, Leuven, Belgium, </w:t>
-      </w:r>
+        <w:t xml:space="preserve">Conference (ENERGYCON), pp. 1–6, Leuven, </w:t>
+      </w:r>
+      <w:proofErr w:type="gramStart"/>
       <w:r>
         <w:rPr>
           <w:rFonts w:ascii="Times New Roman" w:eastAsia="Times New Roman" w:hAnsi="Times New Roman" w:cs="Times New Roman"/>
           <w:sz w:val="20"/>
           <w:szCs w:val="20"/>
         </w:rPr>
+        <w:t xml:space="preserve">Belgium, </w:t>
+      </w:r>
+      <w:r>
+        <w:rPr>
+          <w:rFonts w:ascii="Times New Roman" w:eastAsia="Times New Roman" w:hAnsi="Times New Roman" w:cs="Times New Roman"/>
+          <w:sz w:val="20"/>
+          <w:szCs w:val="20"/>
+        </w:rPr>
         <w:t xml:space="preserve"> 2</w:t>
       </w:r>
       <w:r>
@@ -10534,7 +10675,16 @@
           <w:sz w:val="20"/>
           <w:szCs w:val="20"/>
         </w:rPr>
-        <w:t>016.</w:t>
+        <w:t>016</w:t>
+      </w:r>
+      <w:proofErr w:type="gramEnd"/>
+      <w:r>
+        <w:rPr>
+          <w:rFonts w:ascii="Times New Roman" w:eastAsia="Times New Roman" w:hAnsi="Times New Roman" w:cs="Times New Roman"/>
+          <w:sz w:val="20"/>
+          <w:szCs w:val="20"/>
+        </w:rPr>
+        <w:t>.</w:t>
       </w:r>
     </w:p>
     <w:bookmarkEnd w:id="2"/>

</xml_diff>